<commit_message>
Añadir comentarios y edicion Decisiones
</commit_message>
<xml_diff>
--- a/Decisiones.docx
+++ b/Decisiones.docx
@@ -23,15 +23,47 @@
           <w:sz w:val="24"/>
           <w:szCs w:val="24"/>
         </w:rPr>
-        <w:t xml:space="preserve">En primer lugar, pensé como estructurar los números que van saliendo por la pantalla. Al utilizar una estética concreta he usado ScriptableObjects de las cartas, estos objetos tienen tres componentes a guardar, el </w:t>
-      </w:r>
-      <w:r>
-        <w:rPr>
-          <w:sz w:val="24"/>
-          <w:szCs w:val="24"/>
-        </w:rPr>
-        <w:t>Sting</w:t>
-      </w:r>
+        <w:t xml:space="preserve">En primer </w:t>
+      </w:r>
+      <w:r>
+        <w:rPr>
+          <w:sz w:val="24"/>
+          <w:szCs w:val="24"/>
+        </w:rPr>
+        <w:t>lugar,</w:t>
+      </w:r>
+      <w:r>
+        <w:rPr>
+          <w:sz w:val="24"/>
+          <w:szCs w:val="24"/>
+        </w:rPr>
+        <w:t xml:space="preserve"> pensé como estructurar los números que van saliendo por la pantalla. Al utilizar una estética concreta he usado </w:t>
+      </w:r>
+      <w:proofErr w:type="spellStart"/>
+      <w:r>
+        <w:rPr>
+          <w:sz w:val="24"/>
+          <w:szCs w:val="24"/>
+        </w:rPr>
+        <w:t>ScriptableObjects</w:t>
+      </w:r>
+      <w:proofErr w:type="spellEnd"/>
+      <w:r>
+        <w:rPr>
+          <w:sz w:val="24"/>
+          <w:szCs w:val="24"/>
+        </w:rPr>
+        <w:t xml:space="preserve"> para las cartas, que tienen tres componentes a guardar: el </w:t>
+      </w:r>
+      <w:proofErr w:type="spellStart"/>
+      <w:r>
+        <w:rPr>
+          <w:sz w:val="24"/>
+          <w:szCs w:val="24"/>
+        </w:rPr>
+        <w:t>String</w:t>
+      </w:r>
+      <w:proofErr w:type="spellEnd"/>
       <w:r>
         <w:rPr>
           <w:sz w:val="24"/>
@@ -69,15 +101,40 @@
           <w:sz w:val="24"/>
           <w:szCs w:val="24"/>
         </w:rPr>
-        <w:t xml:space="preserve">Esta parte se podría hacer de otra manera ya que se podría diseñar una función que se encargara de traducir el número X a </w:t>
-      </w:r>
-      <w:r>
-        <w:rPr>
-          <w:sz w:val="24"/>
-          <w:szCs w:val="24"/>
-        </w:rPr>
-        <w:t>Sting</w:t>
-      </w:r>
+        <w:t>En caso de que</w:t>
+      </w:r>
+      <w:r>
+        <w:rPr>
+          <w:sz w:val="24"/>
+          <w:szCs w:val="24"/>
+        </w:rPr>
+        <w:t xml:space="preserve"> no se utilizaran </w:t>
+      </w:r>
+      <w:proofErr w:type="spellStart"/>
+      <w:r>
+        <w:rPr>
+          <w:sz w:val="24"/>
+          <w:szCs w:val="24"/>
+        </w:rPr>
+        <w:t>ScriptableObjects</w:t>
+      </w:r>
+      <w:proofErr w:type="spellEnd"/>
+      <w:r>
+        <w:rPr>
+          <w:sz w:val="24"/>
+          <w:szCs w:val="24"/>
+        </w:rPr>
+        <w:t xml:space="preserve"> esta parte se podría hacer de otra manera, ya que se podría diseñar una función que se encargara de traducir el número X a </w:t>
+      </w:r>
+      <w:proofErr w:type="spellStart"/>
+      <w:r>
+        <w:rPr>
+          <w:sz w:val="24"/>
+          <w:szCs w:val="24"/>
+        </w:rPr>
+        <w:t>String</w:t>
+      </w:r>
+      <w:proofErr w:type="spellEnd"/>
       <w:r>
         <w:rPr>
           <w:sz w:val="24"/>
@@ -85,19 +142,21 @@
         </w:rPr>
         <w:t xml:space="preserve">. Por comodidad se ha estructurado con los </w:t>
       </w:r>
-      <w:r>
-        <w:rPr>
-          <w:sz w:val="24"/>
-          <w:szCs w:val="24"/>
-        </w:rPr>
-        <w:t xml:space="preserve">ScriptableObjects </w:t>
-      </w:r>
-      <w:r>
-        <w:rPr>
-          <w:sz w:val="24"/>
-          <w:szCs w:val="24"/>
-        </w:rPr>
-        <w:t>donde es muy fácil gestionarlo todo con sus Sprites correspondientes.</w:t>
+      <w:proofErr w:type="spellStart"/>
+      <w:r>
+        <w:rPr>
+          <w:sz w:val="24"/>
+          <w:szCs w:val="24"/>
+        </w:rPr>
+        <w:t>ScriptableObjects</w:t>
+      </w:r>
+      <w:proofErr w:type="spellEnd"/>
+      <w:r>
+        <w:rPr>
+          <w:sz w:val="24"/>
+          <w:szCs w:val="24"/>
+        </w:rPr>
+        <w:t xml:space="preserve"> donde es muy fácil gestionarlo todo con sus Sprites correspondientes.</w:t>
       </w:r>
     </w:p>
     <w:p>
@@ -113,14 +172,7 @@
           <w:sz w:val="24"/>
           <w:szCs w:val="24"/>
         </w:rPr>
-        <w:t>La estética escogida se ha decido para dar u</w:t>
-      </w:r>
-      <w:r>
-        <w:rPr>
-          <w:sz w:val="24"/>
-          <w:szCs w:val="24"/>
-        </w:rPr>
-        <w:t>n enfoque al ejercicio y hacerlo más visual y divertido.</w:t>
+        <w:t>La estética escogida se ha decido para dar un enfoque al ejercicio y hacerlo más visual y divertido.</w:t>
       </w:r>
     </w:p>
     <w:p>
@@ -136,28 +188,37 @@
           <w:sz w:val="24"/>
           <w:szCs w:val="24"/>
         </w:rPr>
-        <w:t xml:space="preserve">También he decidido que el juego se gestionaría entero des </w:t>
-      </w:r>
-      <w:r>
-        <w:rPr>
-          <w:sz w:val="24"/>
-          <w:szCs w:val="24"/>
-        </w:rPr>
-        <w:t>del</w:t>
-      </w:r>
-      <w:r>
-        <w:rPr>
-          <w:sz w:val="24"/>
-          <w:szCs w:val="24"/>
-        </w:rPr>
-        <w:t xml:space="preserve"> GameController, allí se hacen todas las llamadas en orden, y </w:t>
-      </w:r>
-      <w:r>
-        <w:rPr>
-          <w:sz w:val="24"/>
-          <w:szCs w:val="24"/>
-        </w:rPr>
-        <w:t>después el numero aleatorio que va saliendo y las opciones tienen otros scripts para gestionar su animación de salida y como reaccionan ante las interacciones.</w:t>
+        <w:t xml:space="preserve">También he decidido que el juego se gestionaría entero des del </w:t>
+      </w:r>
+      <w:proofErr w:type="spellStart"/>
+      <w:r>
+        <w:rPr>
+          <w:sz w:val="24"/>
+          <w:szCs w:val="24"/>
+        </w:rPr>
+        <w:t>GameController</w:t>
+      </w:r>
+      <w:proofErr w:type="spellEnd"/>
+      <w:r>
+        <w:rPr>
+          <w:sz w:val="24"/>
+          <w:szCs w:val="24"/>
+        </w:rPr>
+        <w:t xml:space="preserve">, allí se hacen todas las llamadas en orden, y después el numero aleatorio que va saliendo y las opciones tienen otros scripts para gestionar su animación de salida y </w:t>
+      </w:r>
+      <w:r>
+        <w:rPr>
+          <w:sz w:val="24"/>
+          <w:szCs w:val="24"/>
+        </w:rPr>
+        <w:t>cómo</w:t>
+      </w:r>
+      <w:r>
+        <w:rPr>
+          <w:sz w:val="24"/>
+          <w:szCs w:val="24"/>
+        </w:rPr>
+        <w:t xml:space="preserve"> reaccionan ante las interacciones.</w:t>
       </w:r>
     </w:p>
     <w:p>
@@ -173,35 +234,110 @@
           <w:sz w:val="24"/>
           <w:szCs w:val="24"/>
         </w:rPr>
-        <w:t xml:space="preserve">Hay un script que se encarga de modificar los parámetros en pantalla de los aciertos y errores, en este caso solo son </w:t>
-      </w:r>
-      <w:r>
-        <w:rPr>
-          <w:sz w:val="24"/>
-          <w:szCs w:val="24"/>
-        </w:rPr>
-        <w:t>dos,</w:t>
-      </w:r>
-      <w:r>
-        <w:rPr>
-          <w:sz w:val="24"/>
-          <w:szCs w:val="24"/>
-        </w:rPr>
-        <w:t xml:space="preserve"> pero </w:t>
-      </w:r>
-      <w:r>
-        <w:rPr>
-          <w:sz w:val="24"/>
-          <w:szCs w:val="24"/>
-        </w:rPr>
-        <w:t>en el caso</w:t>
-      </w:r>
-      <w:r>
-        <w:rPr>
-          <w:sz w:val="24"/>
-          <w:szCs w:val="24"/>
-        </w:rPr>
-        <w:t xml:space="preserve"> que la interfaz fuese más completa se encargaría de gestionar todos los otros parámetros.</w:t>
+        <w:t xml:space="preserve">El script de Opciones se encarga de gestionar el clic en los botones, des de allí se comprueba si ha acertado o no y se modifica el color del botón. </w:t>
+      </w:r>
+      <w:r>
+        <w:rPr>
+          <w:sz w:val="24"/>
+          <w:szCs w:val="24"/>
+        </w:rPr>
+        <w:t>También se gestionan las animaciones de salida. Los botones se activan solamente cuando ya están en posición para que así no se cliquen por error cuando están saliendo.</w:t>
+      </w:r>
+    </w:p>
+    <w:p>
+      <w:pPr>
+        <w:jc w:val="both"/>
+        <w:rPr>
+          <w:sz w:val="24"/>
+          <w:szCs w:val="24"/>
+        </w:rPr>
+      </w:pPr>
+      <w:r>
+        <w:rPr>
+          <w:sz w:val="24"/>
+          <w:szCs w:val="24"/>
+        </w:rPr>
+        <w:t xml:space="preserve">El script de los números aleatorios es más sencillo, y solo controla el </w:t>
+      </w:r>
+      <w:proofErr w:type="spellStart"/>
+      <w:r>
+        <w:rPr>
+          <w:sz w:val="24"/>
+          <w:szCs w:val="24"/>
+        </w:rPr>
+        <w:t>fadeIn</w:t>
+      </w:r>
+      <w:proofErr w:type="spellEnd"/>
+      <w:r>
+        <w:rPr>
+          <w:sz w:val="24"/>
+          <w:szCs w:val="24"/>
+        </w:rPr>
+        <w:t xml:space="preserve"> o </w:t>
+      </w:r>
+      <w:proofErr w:type="spellStart"/>
+      <w:r>
+        <w:rPr>
+          <w:sz w:val="24"/>
+          <w:szCs w:val="24"/>
+        </w:rPr>
+        <w:t>fadeOut</w:t>
+      </w:r>
+      <w:proofErr w:type="spellEnd"/>
+      <w:r>
+        <w:rPr>
+          <w:sz w:val="24"/>
+          <w:szCs w:val="24"/>
+        </w:rPr>
+        <w:t xml:space="preserve"> de los números. </w:t>
+      </w:r>
+    </w:p>
+    <w:p>
+      <w:pPr>
+        <w:jc w:val="both"/>
+        <w:rPr>
+          <w:sz w:val="24"/>
+          <w:szCs w:val="24"/>
+        </w:rPr>
+      </w:pPr>
+      <w:r>
+        <w:rPr>
+          <w:sz w:val="24"/>
+          <w:szCs w:val="24"/>
+        </w:rPr>
+        <w:t>Hay un script que se encarga de modificar los parámetros en pantalla de los aciertos y errores, en este caso solo son dos, pero en el caso que la interfaz fuese más completa se encargaría de gestionar todos los otros parámetros.</w:t>
+      </w:r>
+    </w:p>
+    <w:p>
+      <w:pPr>
+        <w:jc w:val="both"/>
+        <w:rPr>
+          <w:sz w:val="24"/>
+          <w:szCs w:val="24"/>
+        </w:rPr>
+      </w:pPr>
+      <w:r>
+        <w:rPr>
+          <w:sz w:val="24"/>
+          <w:szCs w:val="24"/>
+        </w:rPr>
+        <w:t>Los scripts se han fraccionado para poder gestionar cosas distintas des de cada uno, así la depuración del código es más sencilla y está todo más ordenado.</w:t>
+      </w:r>
+    </w:p>
+    <w:p>
+      <w:pPr>
+        <w:jc w:val="both"/>
+        <w:rPr>
+          <w:sz w:val="24"/>
+          <w:szCs w:val="24"/>
+        </w:rPr>
+      </w:pPr>
+      <w:r>
+        <w:rPr>
+          <w:sz w:val="24"/>
+          <w:szCs w:val="24"/>
+        </w:rPr>
+        <w:t>Igualmente, siempre hay el script principal des de donde se va controlando el flujo. Gracias a esto podemos saber que va pasando en cada momento y des de allí buscar donde están los problemas.</w:t>
       </w:r>
     </w:p>
     <w:sectPr>

</xml_diff>